<commit_message>
Incluindo HEADER no arquivo, versao 1
</commit_message>
<xml_diff>
--- a/AdmCartorio/App_Data/Arquivos/2_.docx
+++ b/AdmCartorio/App_Data/Arquivos/2_.docx
@@ -9,46 +9,10 @@
       <w:docGrid w:linePitch="360"/>
     </w:sectPr>
     <w:p>
-      <w:pPr>
-        <w:spacing w:after="100"/>
-      </w:pPr>
+      <w:pPr/>
       <w:r>
-        <w:t>Eu,teste query teste query, com número de CPF teste query e RG teste query</w:t>
+        <w:t>LIVRO N.° 2 - REGISTRO</w:t>
       </w:r>
-      <w:r>
-        <w:br/>
-      </w:r>
-    </w:p>
-    <w:p>
-      <w:pPr/>
-    </w:p>
-    <w:p>
-      <w:pPr>
-        <w:pBdr>
-          <w:bottom w:val="single" w:sz="6" w:space="1" w:color="auto"/>
-        </w:pBdr>
-      </w:pPr>
-    </w:p>
-    <w:p>
-      <w:pPr>
-        <w:spacing w:after="100"/>
-      </w:pPr>
-      <w:r>
-        <w:t>Modelo Número 1</w:t>
-      </w:r>
-      <w:r>
-        <w:br/>
-      </w:r>
-    </w:p>
-    <w:p>
-      <w:pPr/>
-    </w:p>
-    <w:p>
-      <w:pPr>
-        <w:pBdr>
-          <w:bottom w:val="single" w:sz="6" w:space="1" w:color="auto"/>
-        </w:pBdr>
-      </w:pPr>
     </w:p>
   </w:body>
 </w:document>

</xml_diff>

<commit_message>
inserindo shapes e texto- versao 1
</commit_message>
<xml_diff>
--- a/AdmCartorio/App_Data/Arquivos/2_.docx
+++ b/AdmCartorio/App_Data/Arquivos/2_.docx
@@ -11,8 +11,33 @@
     <w:p>
       <w:pPr/>
       <w:r>
+        <w:rPr>
+          <w:color w:val="FFFFFF"/>
+          <w:u w:val=""/>
+        </w:rPr>
         <w:t>LIVRO N.° 2 - REGISTRO</w:t>
       </w:r>
+    </w:p>
+    <w:p>
+      <w:pPr>
+        <w:spacing w:after="100"/>
+      </w:pPr>
+      <w:r>
+        <w:t>Modelo Número 1</w:t>
+      </w:r>
+      <w:r>
+        <w:br/>
+      </w:r>
+    </w:p>
+    <w:p>
+      <w:pPr/>
+    </w:p>
+    <w:p>
+      <w:pPr>
+        <w:pBdr>
+          <w:bottom w:val="single" w:sz="6" w:space="1" w:color="auto"/>
+        </w:pBdr>
+      </w:pPr>
     </w:p>
   </w:body>
 </w:document>

</xml_diff>